<commit_message>
Atualizando conclusão aula 03
</commit_message>
<xml_diff>
--- a/aula_03/conclusão Aula_03.docx
+++ b/aula_03/conclusão Aula_03.docx
@@ -3,19 +3,196 @@
 <w:document xmlns:wpc="http://schemas.microsoft.com/office/word/2010/wordprocessingCanvas" xmlns:cx="http://schemas.microsoft.com/office/drawing/2014/chartex" xmlns:cx1="http://schemas.microsoft.com/office/drawing/2015/9/8/chartex" xmlns:cx2="http://schemas.microsoft.com/office/drawing/2015/10/21/chartex" xmlns:cx3="http://schemas.microsoft.com/office/drawing/2016/5/9/chartex" xmlns:cx4="http://schemas.microsoft.com/office/drawing/2016/5/10/chartex" xmlns:cx5="http://schemas.microsoft.com/office/drawing/2016/5/11/chartex" xmlns:cx6="http://schemas.microsoft.com/office/drawing/2016/5/12/chartex" xmlns:cx7="http://schemas.microsoft.com/office/drawing/2016/5/13/chartex" xmlns:cx8="http://schemas.microsoft.com/office/drawing/2016/5/14/chartex" xmlns:mc="http://schemas.openxmlformats.org/markup-compatibility/2006" xmlns:aink="http://schemas.microsoft.com/office/drawing/2016/ink" xmlns:am3d="http://schemas.microsoft.com/office/drawing/2017/model3d" xmlns:o="urn:schemas-microsoft-com:office:office" xmlns:oel="http://schemas.microsoft.com/office/2019/extlst" xmlns:r="http://schemas.openxmlformats.org/officeDocument/2006/relationships" xmlns:m="http://schemas.openxmlformats.org/officeDocument/2006/math" xmlns:v="urn:schemas-microsoft-com:vml" xmlns:wp14="http://schemas.microsoft.com/office/word/2010/wordprocessingDrawing" xmlns:wp="http://schemas.openxmlformats.org/drawingml/2006/wordprocessingDrawing" xmlns:w10="urn:schemas-microsoft-com:office:word" xmlns:w="http://schemas.openxmlformats.org/wordprocessingml/2006/main" xmlns:w14="http://schemas.microsoft.com/office/word/2010/wordml" xmlns:w15="http://schemas.microsoft.com/office/word/2012/wordml" xmlns:w16cex="http://schemas.microsoft.com/office/word/2018/wordml/cex" xmlns:w16cid="http://schemas.microsoft.com/office/word/2016/wordml/cid" xmlns:w16="http://schemas.microsoft.com/office/word/2018/wordml" xmlns:w16du="http://schemas.microsoft.com/office/word/2023/wordml/word16du" xmlns:w16sdtdh="http://schemas.microsoft.com/office/word/2020/wordml/sdtdatahash" xmlns:w16sdtfl="http://schemas.microsoft.com/office/word/2024/wordml/sdtformatlock" xmlns:w16se="http://schemas.microsoft.com/office/word/2015/wordml/symex" xmlns:wpg="http://schemas.microsoft.com/office/word/2010/wordprocessingGroup" xmlns:wpi="http://schemas.microsoft.com/office/word/2010/wordprocessingInk" xmlns:wne="http://schemas.microsoft.com/office/word/2006/wordml" xmlns:wps="http://schemas.microsoft.com/office/word/2010/wordprocessingShape" mc:Ignorable="w14 w15 w16se w16cid w16 w16cex w16sdtdh w16sdtfl w16du wp14">
   <w:body>
     <w:p>
-      <w:r>
-        <w:t xml:space="preserve">Ao lado esquerdo temos a imagem original, e ao direito o resultado com a borda duplicada. </w:t>
+      <w:pPr>
+        <w:rPr>
+          <w:noProof/>
+        </w:rPr>
+      </w:pPr>
+      <w:r>
+        <w:t>O código gerou diferentes versões da imagem original aplicando bordas com diferentes métodos</w:t>
+      </w:r>
+      <w:r>
+        <w:t xml:space="preserve">. </w:t>
       </w:r>
       <w:r>
         <w:br/>
-        <w:t>onde ele “pega” o ultimo pixel das bordas e replica</w:t>
+      </w:r>
+      <w:r>
+        <w:t>Os efeitos visuais variam conforme o método utilizado, resultando em mudanças significativas na aparência da imagem.</w:t>
+      </w:r>
+      <w:r>
+        <w:rPr>
+          <w:noProof/>
+        </w:rPr>
+        <w:br/>
+      </w:r>
+    </w:p>
+    <w:p>
+      <w:pPr>
+        <w:rPr>
+          <w:noProof/>
+        </w:rPr>
+      </w:pPr>
+      <w:r>
+        <w:rPr>
+          <w:b/>
+          <w:bCs/>
+          <w:noProof/>
+        </w:rPr>
+        <w:t>Borda Replicada (BORDER_REPLICATE):</w:t>
+      </w:r>
+      <w:r>
+        <w:rPr>
+          <w:noProof/>
+        </w:rPr>
+        <w:t xml:space="preserve"> As bordas da imagem são estendidas, replicando </w:t>
+      </w:r>
+      <w:r>
+        <w:rPr>
+          <w:noProof/>
+        </w:rPr>
+        <w:t>o</w:t>
+      </w:r>
+      <w:r>
+        <w:rPr>
+          <w:noProof/>
+        </w:rPr>
+        <w:t xml:space="preserve"> </w:t>
+      </w:r>
+      <w:r>
+        <w:rPr>
+          <w:noProof/>
+        </w:rPr>
+        <w:t>“ultimo” pixel</w:t>
+      </w:r>
+      <w:r>
+        <w:rPr>
+          <w:noProof/>
+        </w:rPr>
+        <w:t xml:space="preserve">. </w:t>
+      </w:r>
+    </w:p>
+    <w:p>
+      <w:pPr>
+        <w:rPr>
+          <w:noProof/>
+        </w:rPr>
+      </w:pPr>
+      <w:r>
+        <w:rPr>
+          <w:b/>
+          <w:bCs/>
+          <w:noProof/>
+        </w:rPr>
+        <w:t>Borda de Espelho (BORDER_REFLECT):</w:t>
+      </w:r>
+      <w:r>
+        <w:rPr>
+          <w:noProof/>
+        </w:rPr>
+        <w:t xml:space="preserve"> Cria um efeito espelhado nas bordas da imagem. </w:t>
+      </w:r>
+    </w:p>
+    <w:p>
+      <w:pPr>
+        <w:rPr>
+          <w:noProof/>
+        </w:rPr>
+      </w:pPr>
+      <w:r>
+        <w:rPr>
+          <w:b/>
+          <w:bCs/>
+          <w:noProof/>
+        </w:rPr>
+        <w:t>Borda de Espelho 2 (BORDER_REFLECT_101):</w:t>
+      </w:r>
+      <w:r>
+        <w:rPr>
+          <w:noProof/>
+        </w:rPr>
+        <w:t xml:space="preserve"> Similar à anterior, mas com um pequeno deslocamento. </w:t>
+      </w:r>
+      <w:r>
+        <w:rPr>
+          <w:noProof/>
+        </w:rPr>
+        <w:t>(1pixel +-)</w:t>
+      </w:r>
+    </w:p>
+    <w:p>
+      <w:pPr>
+        <w:rPr>
+          <w:noProof/>
+        </w:rPr>
+      </w:pPr>
+      <w:r>
+        <w:rPr>
+          <w:noProof/>
+        </w:rPr>
+        <w:br/>
+      </w:r>
+      <w:r>
+        <w:rPr>
+          <w:b/>
+          <w:bCs/>
+          <w:noProof/>
+        </w:rPr>
+        <w:t>Moldura Azul (BORDER_CONSTANT):</w:t>
+      </w:r>
+      <w:r>
+        <w:rPr>
+          <w:noProof/>
+        </w:rPr>
+        <w:t xml:space="preserve"> Uma borda sólida azul foi adicionada ao redor da imagem.</w:t>
+      </w:r>
+    </w:p>
+    <w:p>
+      <w:pPr>
+        <w:rPr>
+          <w:noProof/>
+        </w:rPr>
+      </w:pPr>
+      <w:r>
+        <w:rPr>
+          <w:b/>
+          <w:bCs/>
+          <w:noProof/>
+        </w:rPr>
+        <w:t>Efeito Wrap (BORDER_WRAP):</w:t>
+      </w:r>
+      <w:r>
+        <w:rPr>
+          <w:noProof/>
+        </w:rPr>
+        <w:t xml:space="preserve"> A imagem se repete nas bordas, criando um padrão contínuo. </w:t>
+      </w:r>
+    </w:p>
+    <w:p>
+      <w:r>
+        <w:rPr>
+          <w:noProof/>
+        </w:rPr>
+        <w:br/>
+      </w:r>
+      <w:r>
+        <w:rPr>
+          <w:noProof/>
+        </w:rPr>
+        <w:br/>
+      </w:r>
+      <w:r>
+        <w:rPr>
+          <w:noProof/>
+        </w:rPr>
+        <w:br/>
       </w:r>
       <w:r>
         <w:drawing>
-          <wp:inline distT="0" distB="0" distL="0" distR="0" wp14:anchorId="2E931F7A" wp14:editId="0B0415AC">
-            <wp:extent cx="6645910" cy="3574415"/>
-            <wp:effectExtent l="0" t="0" r="2540" b="6985"/>
-            <wp:docPr id="1264635114" name="Imagem 1" descr="Diagrama&#10;&#10;O conteúdo gerado por IA pode estar incorreto."/>
+          <wp:inline distT="0" distB="0" distL="0" distR="0" wp14:anchorId="22343E2C" wp14:editId="482084F8">
+            <wp:extent cx="6645910" cy="4108450"/>
+            <wp:effectExtent l="0" t="0" r="2540" b="6350"/>
+            <wp:docPr id="1057611582" name="Imagem 1" descr="Foto em preto e branco de gato sentado por cima de entrada de estabelecimento&#10;&#10;O conteúdo gerado por IA pode estar incorreto."/>
             <wp:cNvGraphicFramePr>
               <a:graphicFrameLocks xmlns:a="http://schemas.openxmlformats.org/drawingml/2006/main" noChangeAspect="1"/>
             </wp:cNvGraphicFramePr>
@@ -23,7 +200,7 @@
               <a:graphicData uri="http://schemas.openxmlformats.org/drawingml/2006/picture">
                 <pic:pic xmlns:pic="http://schemas.openxmlformats.org/drawingml/2006/picture">
                   <pic:nvPicPr>
-                    <pic:cNvPr id="1264635114" name="Imagem 1" descr="Diagrama&#10;&#10;O conteúdo gerado por IA pode estar incorreto."/>
+                    <pic:cNvPr id="1057611582" name="Imagem 1" descr="Foto em preto e branco de gato sentado por cima de entrada de estabelecimento&#10;&#10;O conteúdo gerado por IA pode estar incorreto."/>
                     <pic:cNvPicPr/>
                   </pic:nvPicPr>
                   <pic:blipFill>
@@ -35,7 +212,7 @@
                   <pic:spPr>
                     <a:xfrm>
                       <a:off x="0" y="0"/>
-                      <a:ext cx="6645910" cy="3574415"/>
+                      <a:ext cx="6645910" cy="4108450"/>
                     </a:xfrm>
                     <a:prstGeom prst="rect">
                       <a:avLst/>
@@ -48,6 +225,7 @@
         </w:drawing>
       </w:r>
     </w:p>
+    <w:p/>
     <w:sectPr>
       <w:pgSz w:w="11906" w:h="16838"/>
       <w:pgMar w:top="720" w:right="720" w:bottom="720" w:left="720" w:header="708" w:footer="708" w:gutter="0"/>
@@ -818,7 +996,6 @@
   <w:style w:type="character" w:default="1" w:styleId="Fontepargpadro">
     <w:name w:val="Default Paragraph Font"/>
     <w:uiPriority w:val="1"/>
-    <w:semiHidden/>
     <w:unhideWhenUsed/>
   </w:style>
   <w:style w:type="table" w:default="1" w:styleId="Tabelanormal">

</xml_diff>